<commit_message>
test React app / Update Note de cours
</commit_message>
<xml_diff>
--- a/Notes React.docx
+++ b/Notes React.docx
@@ -41,7 +41,15 @@
     </w:p>
     <w:p>
       <w:r>
-        <w:t xml:space="preserve">Dans le web, quelque soit le </w:t>
+        <w:t xml:space="preserve">Dans le web, </w:t>
+      </w:r>
+      <w:proofErr w:type="spellStart"/>
+      <w:r>
+        <w:t>quelque</w:t>
+      </w:r>
+      <w:proofErr w:type="spellEnd"/>
+      <w:r>
+        <w:t xml:space="preserve"> soit le </w:t>
       </w:r>
       <w:proofErr w:type="spellStart"/>
       <w:r>
@@ -584,6 +592,1034 @@
         <w:t>naviguateur</w:t>
       </w:r>
       <w:proofErr w:type="spellEnd"/>
+    </w:p>
+    <w:p/>
+    <w:p/>
+    <w:p>
+      <w:r>
+        <w:t xml:space="preserve">Bibliothèque </w:t>
+      </w:r>
+      <w:proofErr w:type="spellStart"/>
+      <w:r>
+        <w:t>Here</w:t>
+      </w:r>
+      <w:proofErr w:type="spellEnd"/>
+      <w:r>
+        <w:t xml:space="preserve"> -&gt; </w:t>
+      </w:r>
+      <w:proofErr w:type="spellStart"/>
+      <w:r>
+        <w:t>Maps</w:t>
+      </w:r>
+      <w:proofErr w:type="spellEnd"/>
+    </w:p>
+    <w:p/>
+    <w:p>
+      <w:r>
+        <w:t>Jamais mot var</w:t>
+      </w:r>
+    </w:p>
+    <w:p>
+      <w:r>
+        <w:t>« </w:t>
+      </w:r>
+      <w:r>
+        <w:t>Développer.mozilla.org »</w:t>
+      </w:r>
+    </w:p>
+    <w:p>
+      <w:r>
+        <w:t>Dès que var il va le mettre tout en haut il va l’exe avant toute les autres ce qui peut poser problèmes</w:t>
+      </w:r>
+      <w:r>
+        <w:t xml:space="preserve"> -&gt; </w:t>
+      </w:r>
+      <w:proofErr w:type="spellStart"/>
+      <w:r>
+        <w:t>Hoisting</w:t>
+      </w:r>
+      <w:proofErr w:type="spellEnd"/>
+      <w:r>
+        <w:t xml:space="preserve"> </w:t>
+      </w:r>
+    </w:p>
+    <w:p/>
+    <w:p>
+      <w:r>
+        <w:t xml:space="preserve">A la place on va utiliser </w:t>
+      </w:r>
+      <w:proofErr w:type="spellStart"/>
+      <w:r>
+        <w:t>const</w:t>
+      </w:r>
+      <w:proofErr w:type="spellEnd"/>
+      <w:r>
+        <w:t xml:space="preserve"> et let </w:t>
+      </w:r>
+    </w:p>
+    <w:p>
+      <w:proofErr w:type="spellStart"/>
+      <w:r>
+        <w:t>Const</w:t>
+      </w:r>
+      <w:proofErr w:type="spellEnd"/>
+      <w:r>
+        <w:t xml:space="preserve"> -&gt; on ne peut plus réassigner on ne peut plus utiliser le = </w:t>
+      </w:r>
+    </w:p>
+    <w:p>
+      <w:r>
+        <w:lastRenderedPageBreak/>
+        <w:t>Let -&gt; on peut réassigner la variable</w:t>
+      </w:r>
+    </w:p>
+    <w:p>
+      <w:r>
+        <w:t>« ` » permet d’écrire des string sur plusieurs ligne</w:t>
+      </w:r>
+    </w:p>
+    <w:p/>
+    <w:p>
+      <w:pPr>
+        <w:rPr>
+          <w:lang w:val="en-US"/>
+        </w:rPr>
+      </w:pPr>
+      <w:proofErr w:type="spellStart"/>
+      <w:r>
+        <w:rPr>
+          <w:lang w:val="en-US"/>
+        </w:rPr>
+        <w:t>Création</w:t>
+      </w:r>
+      <w:proofErr w:type="spellEnd"/>
+      <w:r>
+        <w:rPr>
+          <w:lang w:val="en-US"/>
+        </w:rPr>
+        <w:t xml:space="preserve"> </w:t>
+      </w:r>
+      <w:proofErr w:type="spellStart"/>
+      <w:r>
+        <w:rPr>
+          <w:lang w:val="en-US"/>
+        </w:rPr>
+        <w:t>fonction</w:t>
+      </w:r>
+      <w:proofErr w:type="spellEnd"/>
+      <w:r>
+        <w:rPr>
+          <w:lang w:val="en-US"/>
+        </w:rPr>
+        <w:t xml:space="preserve"> : </w:t>
+      </w:r>
+    </w:p>
+    <w:p>
+      <w:pPr>
+        <w:ind w:left="708"/>
+        <w:rPr>
+          <w:lang w:val="en-US"/>
+        </w:rPr>
+      </w:pPr>
+      <w:r>
+        <w:rPr>
+          <w:lang w:val="en-US"/>
+        </w:rPr>
+        <w:t xml:space="preserve">function </w:t>
+      </w:r>
+      <w:proofErr w:type="spellStart"/>
+      <w:r>
+        <w:rPr>
+          <w:lang w:val="en-US"/>
+        </w:rPr>
+        <w:t>helloworld</w:t>
+      </w:r>
+      <w:proofErr w:type="spellEnd"/>
+      <w:r>
+        <w:rPr>
+          <w:lang w:val="en-US"/>
+        </w:rPr>
+        <w:t>(name)</w:t>
+      </w:r>
+    </w:p>
+    <w:p>
+      <w:pPr>
+        <w:ind w:left="708"/>
+        <w:rPr>
+          <w:lang w:val="en-US"/>
+        </w:rPr>
+      </w:pPr>
+      <w:r>
+        <w:rPr>
+          <w:lang w:val="en-US"/>
+        </w:rPr>
+        <w:t>{</w:t>
+      </w:r>
+    </w:p>
+    <w:p>
+      <w:pPr>
+        <w:ind w:left="708"/>
+        <w:rPr>
+          <w:lang w:val="en-US"/>
+        </w:rPr>
+      </w:pPr>
+      <w:r>
+        <w:rPr>
+          <w:lang w:val="en-US"/>
+        </w:rPr>
+        <w:t xml:space="preserve">  console.log("Hello", name); </w:t>
+      </w:r>
+    </w:p>
+    <w:p>
+      <w:pPr>
+        <w:ind w:left="708"/>
+        <w:rPr>
+          <w:lang w:val="en-US"/>
+        </w:rPr>
+      </w:pPr>
+      <w:r>
+        <w:rPr>
+          <w:lang w:val="en-US"/>
+        </w:rPr>
+        <w:t>}</w:t>
+      </w:r>
+    </w:p>
+    <w:p>
+      <w:pPr>
+        <w:ind w:left="708"/>
+        <w:rPr>
+          <w:lang w:val="en-US"/>
+        </w:rPr>
+      </w:pPr>
+    </w:p>
+    <w:p>
+      <w:pPr>
+        <w:ind w:left="708"/>
+      </w:pPr>
+      <w:proofErr w:type="spellStart"/>
+      <w:r>
+        <w:t>const</w:t>
+      </w:r>
+      <w:proofErr w:type="spellEnd"/>
+      <w:r>
+        <w:t xml:space="preserve"> </w:t>
+      </w:r>
+      <w:proofErr w:type="spellStart"/>
+      <w:r>
+        <w:t>helloworldCarla</w:t>
+      </w:r>
+      <w:proofErr w:type="spellEnd"/>
+      <w:r>
+        <w:t xml:space="preserve"> = () =&gt; {</w:t>
+      </w:r>
+    </w:p>
+    <w:p>
+      <w:pPr>
+        <w:ind w:left="708"/>
+      </w:pPr>
+    </w:p>
+    <w:p>
+      <w:pPr>
+        <w:ind w:left="708"/>
+      </w:pPr>
+      <w:r>
+        <w:t>}</w:t>
+      </w:r>
+      <w:r>
+        <w:t> </w:t>
+      </w:r>
+    </w:p>
+    <w:p>
+      <w:r>
+        <w:tab/>
+      </w:r>
+      <w:proofErr w:type="spellStart"/>
+      <w:r>
+        <w:t>const</w:t>
+      </w:r>
+      <w:proofErr w:type="spellEnd"/>
+      <w:r>
+        <w:t xml:space="preserve"> </w:t>
+      </w:r>
+      <w:proofErr w:type="spellStart"/>
+      <w:r>
+        <w:t>RetourneMonNom</w:t>
+      </w:r>
+      <w:proofErr w:type="spellEnd"/>
+      <w:r>
+        <w:t xml:space="preserve"> = (nom) =&gt; {return nom};</w:t>
+      </w:r>
+    </w:p>
+    <w:p/>
+    <w:p/>
+    <w:p>
+      <w:proofErr w:type="spellStart"/>
+      <w:r>
+        <w:t>const</w:t>
+      </w:r>
+      <w:proofErr w:type="spellEnd"/>
+      <w:r>
+        <w:t xml:space="preserve"> </w:t>
+      </w:r>
+      <w:proofErr w:type="spellStart"/>
+      <w:r>
+        <w:t>RetourneMonNom</w:t>
+      </w:r>
+      <w:proofErr w:type="spellEnd"/>
+      <w:r>
+        <w:t xml:space="preserve"> = (nom) =&gt; {return nom}; </w:t>
+      </w:r>
+    </w:p>
+    <w:p>
+      <w:proofErr w:type="spellStart"/>
+      <w:r>
+        <w:t>const</w:t>
+      </w:r>
+      <w:proofErr w:type="spellEnd"/>
+      <w:r>
+        <w:t xml:space="preserve"> </w:t>
+      </w:r>
+      <w:proofErr w:type="spellStart"/>
+      <w:r>
+        <w:t>UnNom</w:t>
+      </w:r>
+      <w:proofErr w:type="spellEnd"/>
+      <w:r>
+        <w:t xml:space="preserve"> = </w:t>
+      </w:r>
+      <w:proofErr w:type="spellStart"/>
+      <w:r>
+        <w:t>RetourneMonNom</w:t>
+      </w:r>
+      <w:proofErr w:type="spellEnd"/>
+      <w:r>
+        <w:t xml:space="preserve">("Adrien"); </w:t>
+      </w:r>
+    </w:p>
+    <w:p>
+      <w:r>
+        <w:t>console.log()</w:t>
+      </w:r>
+    </w:p>
+    <w:p/>
+    <w:p>
+      <w:r>
+        <w:t>//export anonyme</w:t>
+      </w:r>
+    </w:p>
+    <w:p>
+      <w:r>
+        <w:t xml:space="preserve">export default </w:t>
+      </w:r>
+      <w:proofErr w:type="spellStart"/>
+      <w:r>
+        <w:t>RetourneMonNom</w:t>
+      </w:r>
+      <w:proofErr w:type="spellEnd"/>
+      <w:r>
+        <w:t xml:space="preserve">; // Dispo pour tous les autres fichiers </w:t>
+      </w:r>
+      <w:proofErr w:type="spellStart"/>
+      <w:r>
+        <w:t>js</w:t>
+      </w:r>
+      <w:proofErr w:type="spellEnd"/>
+      <w:r>
+        <w:t xml:space="preserve"> du projet</w:t>
+      </w:r>
+    </w:p>
+    <w:p>
+      <w:r>
+        <w:t>//export nommé</w:t>
+      </w:r>
+    </w:p>
+    <w:p>
+      <w:r>
+        <w:t xml:space="preserve">export </w:t>
+      </w:r>
+      <w:proofErr w:type="spellStart"/>
+      <w:r>
+        <w:t>const</w:t>
+      </w:r>
+      <w:proofErr w:type="spellEnd"/>
+      <w:r>
+        <w:t xml:space="preserve"> </w:t>
+      </w:r>
+      <w:proofErr w:type="spellStart"/>
+      <w:r>
+        <w:t>myFunction</w:t>
+      </w:r>
+      <w:proofErr w:type="spellEnd"/>
+      <w:r>
+        <w:t xml:space="preserve"> = () =&gt; {}; </w:t>
+      </w:r>
+    </w:p>
+    <w:p/>
+    <w:p>
+      <w:r>
+        <w:t>//import anonyme (qui veut dire un export anonyme avant)</w:t>
+      </w:r>
+    </w:p>
+    <w:p/>
+    <w:p>
+      <w:r>
+        <w:t xml:space="preserve">import </w:t>
+      </w:r>
+      <w:proofErr w:type="spellStart"/>
+      <w:r>
+        <w:t>NameOfDefaultImport</w:t>
+      </w:r>
+      <w:proofErr w:type="spellEnd"/>
+      <w:r>
+        <w:t xml:space="preserve"> </w:t>
+      </w:r>
+      <w:proofErr w:type="spellStart"/>
+      <w:r>
+        <w:t>from</w:t>
+      </w:r>
+      <w:proofErr w:type="spellEnd"/>
+      <w:r>
+        <w:t xml:space="preserve"> './'</w:t>
+      </w:r>
+    </w:p>
+    <w:p/>
+    <w:p>
+      <w:r>
+        <w:t>//import nommé</w:t>
+      </w:r>
+    </w:p>
+    <w:p>
+      <w:r>
+        <w:t>import {</w:t>
+      </w:r>
+      <w:proofErr w:type="spellStart"/>
+      <w:r>
+        <w:t>myFunction</w:t>
+      </w:r>
+      <w:proofErr w:type="spellEnd"/>
+      <w:r>
+        <w:t xml:space="preserve">} </w:t>
+      </w:r>
+      <w:proofErr w:type="spellStart"/>
+      <w:r>
+        <w:t>from</w:t>
+      </w:r>
+      <w:proofErr w:type="spellEnd"/>
+      <w:r>
+        <w:t xml:space="preserve"> './'</w:t>
+      </w:r>
+    </w:p>
+    <w:p/>
+    <w:p>
+      <w:r>
+        <w:lastRenderedPageBreak/>
+        <w:t>export nommé permet d’exporter des fonctions précises grâce à leur nom ( import préalables requis)</w:t>
+      </w:r>
+    </w:p>
+    <w:p/>
+    <w:p/>
+    <w:p>
+      <w:pPr>
+        <w:rPr>
+          <w:lang w:val="en-US"/>
+        </w:rPr>
+      </w:pPr>
+      <w:r>
+        <w:rPr>
+          <w:lang w:val="en-US"/>
+        </w:rPr>
+        <w:t xml:space="preserve">//import * as </w:t>
+      </w:r>
+      <w:proofErr w:type="spellStart"/>
+      <w:r>
+        <w:rPr>
+          <w:lang w:val="en-US"/>
+        </w:rPr>
+        <w:t>MyAlias</w:t>
+      </w:r>
+      <w:proofErr w:type="spellEnd"/>
+      <w:r>
+        <w:rPr>
+          <w:lang w:val="en-US"/>
+        </w:rPr>
+        <w:t xml:space="preserve"> from './../</w:t>
+      </w:r>
+    </w:p>
+    <w:p>
+      <w:r>
+        <w:t>//</w:t>
+      </w:r>
+      <w:proofErr w:type="spellStart"/>
+      <w:r>
+        <w:t>myAlias.myFunction</w:t>
+      </w:r>
+      <w:proofErr w:type="spellEnd"/>
+    </w:p>
+    <w:p>
+      <w:r>
+        <w:t>Alias permet dans un projet où il y a beaucoup de fonctions avec même nom, d’être sûr d’utiliser les bonnes fonctions ( plus lisibles, + clair)</w:t>
+      </w:r>
+    </w:p>
+    <w:p/>
+    <w:p/>
+    <w:p>
+      <w:r>
+        <w:t xml:space="preserve">Class en JS : </w:t>
+      </w:r>
+    </w:p>
+    <w:p>
+      <w:pPr>
+        <w:rPr>
+          <w:lang w:val="en-US"/>
+        </w:rPr>
+      </w:pPr>
+      <w:r>
+        <w:rPr>
+          <w:lang w:val="en-US"/>
+        </w:rPr>
+        <w:t>class Person {</w:t>
+      </w:r>
+    </w:p>
+    <w:p>
+      <w:pPr>
+        <w:rPr>
+          <w:lang w:val="en-US"/>
+        </w:rPr>
+      </w:pPr>
+      <w:r>
+        <w:rPr>
+          <w:lang w:val="en-US"/>
+        </w:rPr>
+        <w:t xml:space="preserve">   constructor(){</w:t>
+      </w:r>
+    </w:p>
+    <w:p>
+      <w:pPr>
+        <w:rPr>
+          <w:lang w:val="en-US"/>
+        </w:rPr>
+      </w:pPr>
+      <w:r>
+        <w:rPr>
+          <w:lang w:val="en-US"/>
+        </w:rPr>
+        <w:t xml:space="preserve">   this.name = "Maximilien"; </w:t>
+      </w:r>
+    </w:p>
+    <w:p>
+      <w:r>
+        <w:rPr>
+          <w:lang w:val="en-US"/>
+        </w:rPr>
+        <w:t xml:space="preserve">   </w:t>
+      </w:r>
+      <w:r>
+        <w:t>}</w:t>
+      </w:r>
+    </w:p>
+    <w:p>
+      <w:r>
+        <w:t>}</w:t>
+      </w:r>
+    </w:p>
+    <w:p>
+      <w:r>
+        <w:t>On peut même faire juste this.name pour déclarer variable</w:t>
+      </w:r>
+    </w:p>
+    <w:p/>
+    <w:p>
+      <w:proofErr w:type="spellStart"/>
+      <w:r>
+        <w:t>Extends</w:t>
+      </w:r>
+      <w:proofErr w:type="spellEnd"/>
+      <w:r>
+        <w:t xml:space="preserve"> pour héritage</w:t>
+      </w:r>
+    </w:p>
+    <w:p>
+      <w:r>
+        <w:t xml:space="preserve">Mot clé </w:t>
+      </w:r>
+      <w:proofErr w:type="spellStart"/>
+      <w:r>
+        <w:t>this</w:t>
+      </w:r>
+      <w:proofErr w:type="spellEnd"/>
+      <w:r>
+        <w:t xml:space="preserve"> à une portée différente que C#</w:t>
+      </w:r>
+    </w:p>
+    <w:p>
+      <w:pPr>
+        <w:rPr>
+          <w:lang w:val="en-US"/>
+        </w:rPr>
+      </w:pPr>
+      <w:r>
+        <w:rPr>
+          <w:lang w:val="en-US"/>
+        </w:rPr>
+        <w:t>class Person {</w:t>
+      </w:r>
+    </w:p>
+    <w:p>
+      <w:pPr>
+        <w:rPr>
+          <w:lang w:val="en-US"/>
+        </w:rPr>
+      </w:pPr>
+      <w:r>
+        <w:rPr>
+          <w:lang w:val="en-US"/>
+        </w:rPr>
+        <w:t xml:space="preserve">  name = "toto"; </w:t>
+      </w:r>
+    </w:p>
+    <w:p>
+      <w:pPr>
+        <w:rPr>
+          <w:lang w:val="en-US"/>
+        </w:rPr>
+      </w:pPr>
+      <w:r>
+        <w:rPr>
+          <w:lang w:val="en-US"/>
+        </w:rPr>
+        <w:t xml:space="preserve">  </w:t>
+      </w:r>
+      <w:proofErr w:type="spellStart"/>
+      <w:r>
+        <w:rPr>
+          <w:lang w:val="en-US"/>
+        </w:rPr>
+        <w:t>sayHello</w:t>
+      </w:r>
+      <w:proofErr w:type="spellEnd"/>
+      <w:r>
+        <w:rPr>
+          <w:lang w:val="en-US"/>
+        </w:rPr>
+        <w:t xml:space="preserve"> = () =&gt; {</w:t>
+      </w:r>
+    </w:p>
+    <w:p>
+      <w:pPr>
+        <w:rPr>
+          <w:lang w:val="en-US"/>
+        </w:rPr>
+      </w:pPr>
+      <w:r>
+        <w:rPr>
+          <w:lang w:val="en-US"/>
+        </w:rPr>
+        <w:t xml:space="preserve">   this.name; </w:t>
+      </w:r>
+    </w:p>
+    <w:p>
+      <w:pPr>
+        <w:rPr>
+          <w:lang w:val="en-US"/>
+        </w:rPr>
+      </w:pPr>
+      <w:r>
+        <w:rPr>
+          <w:lang w:val="en-US"/>
+        </w:rPr>
+        <w:t xml:space="preserve">  }</w:t>
+      </w:r>
+    </w:p>
+    <w:p>
+      <w:r>
+        <w:t>}</w:t>
+      </w:r>
+    </w:p>
+    <w:p/>
+    <w:p>
+      <w:r>
+        <w:t xml:space="preserve">// Si on avait </w:t>
+      </w:r>
+      <w:proofErr w:type="spellStart"/>
+      <w:r>
+        <w:t>mit</w:t>
+      </w:r>
+      <w:proofErr w:type="spellEnd"/>
+      <w:r>
+        <w:t xml:space="preserve"> Name dans un </w:t>
+      </w:r>
+      <w:proofErr w:type="spellStart"/>
+      <w:r>
+        <w:t>constructor</w:t>
+      </w:r>
+      <w:proofErr w:type="spellEnd"/>
+      <w:r>
+        <w:t xml:space="preserve"> normal </w:t>
+      </w:r>
+      <w:proofErr w:type="spellStart"/>
+      <w:r>
+        <w:t>this</w:t>
+      </w:r>
+      <w:proofErr w:type="spellEnd"/>
+      <w:r>
+        <w:t xml:space="preserve"> .</w:t>
+      </w:r>
+      <w:proofErr w:type="spellStart"/>
+      <w:r>
+        <w:t>name</w:t>
+      </w:r>
+      <w:proofErr w:type="spellEnd"/>
+      <w:r>
+        <w:t xml:space="preserve"> n’était pas la variable </w:t>
+      </w:r>
+      <w:proofErr w:type="spellStart"/>
+      <w:r>
+        <w:t>name</w:t>
+      </w:r>
+      <w:proofErr w:type="spellEnd"/>
+      <w:r>
+        <w:t xml:space="preserve"> crée au-dessus</w:t>
+      </w:r>
+    </w:p>
+    <w:p/>
+    <w:p>
+      <w:pPr>
+        <w:rPr>
+          <w:lang w:val="en-US"/>
+        </w:rPr>
+      </w:pPr>
+      <w:r>
+        <w:rPr>
+          <w:lang w:val="en-US"/>
+        </w:rPr>
+        <w:t xml:space="preserve">const </w:t>
+      </w:r>
+      <w:proofErr w:type="spellStart"/>
+      <w:r>
+        <w:rPr>
+          <w:lang w:val="en-US"/>
+        </w:rPr>
+        <w:t>AnArray</w:t>
+      </w:r>
+      <w:proofErr w:type="spellEnd"/>
+      <w:r>
+        <w:rPr>
+          <w:lang w:val="en-US"/>
+        </w:rPr>
+        <w:t xml:space="preserve"> = [1, 2, 3]; </w:t>
+      </w:r>
+    </w:p>
+    <w:p>
+      <w:pPr>
+        <w:rPr>
+          <w:lang w:val="en-US"/>
+        </w:rPr>
+      </w:pPr>
+      <w:r>
+        <w:rPr>
+          <w:lang w:val="en-US"/>
+        </w:rPr>
+        <w:t xml:space="preserve">const </w:t>
+      </w:r>
+      <w:proofErr w:type="spellStart"/>
+      <w:r>
+        <w:rPr>
+          <w:lang w:val="en-US"/>
+        </w:rPr>
+        <w:t>newArray</w:t>
+      </w:r>
+      <w:proofErr w:type="spellEnd"/>
+      <w:r>
+        <w:rPr>
+          <w:lang w:val="en-US"/>
+        </w:rPr>
+        <w:t xml:space="preserve"> = [...</w:t>
+      </w:r>
+      <w:proofErr w:type="spellStart"/>
+      <w:r>
+        <w:rPr>
+          <w:lang w:val="en-US"/>
+        </w:rPr>
+        <w:t>AnArray</w:t>
+      </w:r>
+      <w:proofErr w:type="spellEnd"/>
+      <w:r>
+        <w:rPr>
+          <w:lang w:val="en-US"/>
+        </w:rPr>
+        <w:t>, 4, 5];</w:t>
+      </w:r>
+    </w:p>
+    <w:p>
+      <w:pPr>
+        <w:rPr>
+          <w:lang w:val="en-US"/>
+        </w:rPr>
+      </w:pPr>
+      <w:r>
+        <w:rPr>
+          <w:lang w:val="en-US"/>
+        </w:rPr>
+        <w:t xml:space="preserve"> console.log(</w:t>
+      </w:r>
+      <w:proofErr w:type="spellStart"/>
+      <w:r>
+        <w:rPr>
+          <w:lang w:val="en-US"/>
+        </w:rPr>
+        <w:t>newArray</w:t>
+      </w:r>
+      <w:proofErr w:type="spellEnd"/>
+      <w:r>
+        <w:rPr>
+          <w:lang w:val="en-US"/>
+        </w:rPr>
+        <w:t>);</w:t>
+      </w:r>
+    </w:p>
+    <w:p>
+      <w:r>
+        <w:lastRenderedPageBreak/>
+        <w:t xml:space="preserve">Spread </w:t>
+      </w:r>
+      <w:proofErr w:type="spellStart"/>
+      <w:r>
+        <w:t>operator</w:t>
+      </w:r>
+      <w:proofErr w:type="spellEnd"/>
+      <w:r>
+        <w:t xml:space="preserve"> permet de mettre les va</w:t>
+      </w:r>
+      <w:r>
+        <w:t xml:space="preserve">leurs d’un tableau dans un autre </w:t>
+      </w:r>
+    </w:p>
+    <w:p>
+      <w:r>
+        <w:t xml:space="preserve">Attention le javascript permet </w:t>
+      </w:r>
+      <w:r>
+        <w:t xml:space="preserve">de tout faire on peut mettre un tableau dans un tableau de </w:t>
+      </w:r>
+      <w:proofErr w:type="spellStart"/>
+      <w:r>
+        <w:t>int</w:t>
+      </w:r>
+      <w:proofErr w:type="spellEnd"/>
+      <w:r>
+        <w:t xml:space="preserve"> car tout les variables sont considérés comme « </w:t>
+      </w:r>
+      <w:proofErr w:type="spellStart"/>
+      <w:r>
+        <w:t>any</w:t>
+      </w:r>
+      <w:proofErr w:type="spellEnd"/>
+      <w:r>
+        <w:t> » pour « </w:t>
+      </w:r>
+      <w:proofErr w:type="spellStart"/>
+      <w:r>
+        <w:t>anything</w:t>
+      </w:r>
+      <w:proofErr w:type="spellEnd"/>
+      <w:r>
+        <w:t xml:space="preserve"> » on peut régler ça grâce au </w:t>
+      </w:r>
+      <w:proofErr w:type="spellStart"/>
+      <w:r>
+        <w:t>typescript</w:t>
+      </w:r>
+      <w:proofErr w:type="spellEnd"/>
+    </w:p>
+    <w:p/>
+    <w:p/>
+    <w:p/>
+    <w:p>
+      <w:proofErr w:type="spellStart"/>
+      <w:r>
+        <w:t>const</w:t>
+      </w:r>
+      <w:proofErr w:type="spellEnd"/>
+      <w:r>
+        <w:t xml:space="preserve"> toto = {</w:t>
+      </w:r>
+    </w:p>
+    <w:p>
+      <w:r>
+        <w:t xml:space="preserve">  bonjour: "</w:t>
+      </w:r>
+      <w:proofErr w:type="spellStart"/>
+      <w:r>
+        <w:t>LaFrance</w:t>
+      </w:r>
+      <w:proofErr w:type="spellEnd"/>
+      <w:r>
+        <w:t xml:space="preserve">", </w:t>
+      </w:r>
+    </w:p>
+    <w:p>
+      <w:r>
+        <w:t xml:space="preserve">  bienvenue: "Chez Moi"</w:t>
+      </w:r>
+    </w:p>
+    <w:p>
+      <w:r>
+        <w:t>}</w:t>
+      </w:r>
+    </w:p>
+    <w:p/>
+    <w:p>
+      <w:proofErr w:type="spellStart"/>
+      <w:r>
+        <w:t>const</w:t>
+      </w:r>
+      <w:proofErr w:type="spellEnd"/>
+      <w:r>
+        <w:t xml:space="preserve"> tonton = {</w:t>
+      </w:r>
+    </w:p>
+    <w:p>
+      <w:r>
+        <w:t xml:space="preserve">  ...toto, </w:t>
+      </w:r>
+    </w:p>
+    <w:p>
+      <w:r>
+        <w:t xml:space="preserve">  bienvenue: " Là - bas"</w:t>
+      </w:r>
+    </w:p>
+    <w:p>
+      <w:r>
+        <w:t>}</w:t>
+      </w:r>
+    </w:p>
+    <w:p/>
+    <w:p>
+      <w:r>
+        <w:t>console.log("tonton", tonton);</w:t>
+      </w:r>
+    </w:p>
+    <w:p/>
+    <w:p>
+      <w:r>
+        <w:t>si on enlève le spread de toto il colle directement l’objet</w:t>
+      </w:r>
+    </w:p>
+    <w:p/>
+    <w:p/>
+    <w:p/>
+    <w:p>
+      <w:proofErr w:type="spellStart"/>
+      <w:r>
+        <w:t>Destructuring</w:t>
+      </w:r>
+      <w:proofErr w:type="spellEnd"/>
+    </w:p>
+    <w:p>
+      <w:pPr>
+        <w:rPr>
+          <w:lang w:val="en-US"/>
+        </w:rPr>
+      </w:pPr>
+      <w:r>
+        <w:rPr>
+          <w:lang w:val="en-US"/>
+        </w:rPr>
+        <w:t>const array = [1, 2, 3]</w:t>
+      </w:r>
+    </w:p>
+    <w:p>
+      <w:pPr>
+        <w:rPr>
+          <w:lang w:val="en-US"/>
+        </w:rPr>
+      </w:pPr>
+    </w:p>
+    <w:p>
+      <w:pPr>
+        <w:rPr>
+          <w:lang w:val="en-US"/>
+        </w:rPr>
+      </w:pPr>
+      <w:r>
+        <w:rPr>
+          <w:lang w:val="en-US"/>
+        </w:rPr>
+        <w:t>const [a, b, c] = array</w:t>
+      </w:r>
+    </w:p>
+    <w:p>
+      <w:pPr>
+        <w:rPr>
+          <w:lang w:val="en-US"/>
+        </w:rPr>
+      </w:pPr>
+    </w:p>
+    <w:p>
+      <w:r>
+        <w:t>console.log(a)</w:t>
+      </w:r>
+    </w:p>
+    <w:p>
+      <w:r>
+        <w:t>console.log(c)</w:t>
+      </w:r>
+    </w:p>
+    <w:p/>
+    <w:p>
+      <w:proofErr w:type="spellStart"/>
+      <w:r>
+        <w:t>const</w:t>
+      </w:r>
+      <w:proofErr w:type="spellEnd"/>
+      <w:r>
+        <w:t xml:space="preserve"> Toto = {</w:t>
+      </w:r>
+    </w:p>
+    <w:p>
+      <w:r>
+        <w:lastRenderedPageBreak/>
+        <w:t xml:space="preserve">  bonjour: "La France", </w:t>
+      </w:r>
+    </w:p>
+    <w:p>
+      <w:r>
+        <w:t>bienvenue: " Chez Moi"</w:t>
+      </w:r>
+    </w:p>
+    <w:p>
+      <w:r>
+        <w:t>}</w:t>
+      </w:r>
+    </w:p>
+    <w:p/>
+    <w:p>
+      <w:proofErr w:type="spellStart"/>
+      <w:r>
+        <w:t>const</w:t>
+      </w:r>
+      <w:proofErr w:type="spellEnd"/>
+      <w:r>
+        <w:t xml:space="preserve"> {bonjour} = Toto</w:t>
+      </w:r>
+    </w:p>
+    <w:p/>
+    <w:p>
+      <w:r>
+        <w:t>console.log(bonjour)</w:t>
+      </w:r>
+    </w:p>
+    <w:p/>
+    <w:p>
+      <w:r>
+        <w:t xml:space="preserve">Sommet arbre App (Dans app il faut un </w:t>
+      </w:r>
+      <w:r>
+        <w:t>élément</w:t>
+      </w:r>
+      <w:r>
+        <w:t xml:space="preserve"> unique au sommet de l’arbre, ne rajouter une deuxième div)</w:t>
+      </w:r>
     </w:p>
     <w:sectPr>
       <w:pgSz w:w="11906" w:h="16838"/>

</xml_diff>

<commit_message>
React App Test (Use State / Button / Css)
</commit_message>
<xml_diff>
--- a/Notes React.docx
+++ b/Notes React.docx
@@ -7,12 +7,33 @@
         <w:jc w:val="center"/>
       </w:pPr>
       <w:r>
-        <w:t>Notes React/Projets Web</w:t>
-      </w:r>
-    </w:p>
-    <w:p>
-      <w:r>
-        <w:t>React -&gt; partie visuelle du projet Web / interation etc…</w:t>
+        <w:t xml:space="preserve">Notes </w:t>
+      </w:r>
+      <w:proofErr w:type="spellStart"/>
+      <w:r>
+        <w:t>React</w:t>
+      </w:r>
+      <w:proofErr w:type="spellEnd"/>
+      <w:r>
+        <w:t>/Projets Web</w:t>
+      </w:r>
+    </w:p>
+    <w:p>
+      <w:proofErr w:type="spellStart"/>
+      <w:r>
+        <w:t>React</w:t>
+      </w:r>
+      <w:proofErr w:type="spellEnd"/>
+      <w:r>
+        <w:t xml:space="preserve"> -&gt; partie visuelle du projet Web / </w:t>
+      </w:r>
+      <w:proofErr w:type="spellStart"/>
+      <w:r>
+        <w:t>interation</w:t>
+      </w:r>
+      <w:proofErr w:type="spellEnd"/>
+      <w:r>
+        <w:t xml:space="preserve"> etc…</w:t>
       </w:r>
       <w:r>
         <w:t xml:space="preserve"> bibliothèques qui permet de gérer les interfaces utilisateurs </w:t>
@@ -20,17 +41,57 @@
     </w:p>
     <w:p>
       <w:r>
-        <w:t xml:space="preserve">Dans le web, quelque soit le language ou le framework, c’est globalement la même chose </w:t>
-      </w:r>
-    </w:p>
-    <w:p>
-      <w:r>
-        <w:t>Permet de faire du responsive, temps de chargement, Navigation intuituve et plaisante et Mobile Like</w:t>
-      </w:r>
-    </w:p>
-    <w:p>
-      <w:r>
-        <w:t>Serveur Apache : serveur web // php -&gt; langage typé</w:t>
+        <w:t xml:space="preserve">Dans le web, </w:t>
+      </w:r>
+      <w:proofErr w:type="spellStart"/>
+      <w:r>
+        <w:t>quelque</w:t>
+      </w:r>
+      <w:proofErr w:type="spellEnd"/>
+      <w:r>
+        <w:t xml:space="preserve"> soit le </w:t>
+      </w:r>
+      <w:proofErr w:type="spellStart"/>
+      <w:r>
+        <w:t>language</w:t>
+      </w:r>
+      <w:proofErr w:type="spellEnd"/>
+      <w:r>
+        <w:t xml:space="preserve"> ou le </w:t>
+      </w:r>
+      <w:proofErr w:type="spellStart"/>
+      <w:r>
+        <w:t>framework</w:t>
+      </w:r>
+      <w:proofErr w:type="spellEnd"/>
+      <w:r>
+        <w:t xml:space="preserve">, c’est globalement la même chose </w:t>
+      </w:r>
+    </w:p>
+    <w:p>
+      <w:r>
+        <w:t xml:space="preserve">Permet de faire du responsive, temps de chargement, Navigation </w:t>
+      </w:r>
+      <w:proofErr w:type="spellStart"/>
+      <w:r>
+        <w:t>intuituve</w:t>
+      </w:r>
+      <w:proofErr w:type="spellEnd"/>
+      <w:r>
+        <w:t xml:space="preserve"> et plaisante et Mobile Like</w:t>
+      </w:r>
+    </w:p>
+    <w:p>
+      <w:r>
+        <w:t xml:space="preserve">Serveur Apache : serveur web // </w:t>
+      </w:r>
+      <w:proofErr w:type="spellStart"/>
+      <w:r>
+        <w:t>php</w:t>
+      </w:r>
+      <w:proofErr w:type="spellEnd"/>
+      <w:r>
+        <w:t xml:space="preserve"> -&gt; langage typé</w:t>
       </w:r>
     </w:p>
     <w:p>
@@ -62,13 +123,47 @@
     </w:p>
     <w:p/>
     <w:p>
-      <w:r>
-        <w:t xml:space="preserve">Js est exécuté dans naviguateur, logique n’est plus executée coté client </w:t>
-      </w:r>
-    </w:p>
-    <w:p>
-      <w:r>
-        <w:t>Js permet de manipuler la structure hmtl d’une page web (DOM)</w:t>
+      <w:proofErr w:type="spellStart"/>
+      <w:r>
+        <w:t>Js</w:t>
+      </w:r>
+      <w:proofErr w:type="spellEnd"/>
+      <w:r>
+        <w:t xml:space="preserve"> est exécuté dans </w:t>
+      </w:r>
+      <w:proofErr w:type="spellStart"/>
+      <w:r>
+        <w:t>naviguateur</w:t>
+      </w:r>
+      <w:proofErr w:type="spellEnd"/>
+      <w:r>
+        <w:t xml:space="preserve">, logique n’est plus </w:t>
+      </w:r>
+      <w:proofErr w:type="spellStart"/>
+      <w:r>
+        <w:t>executée</w:t>
+      </w:r>
+      <w:proofErr w:type="spellEnd"/>
+      <w:r>
+        <w:t xml:space="preserve"> coté client </w:t>
+      </w:r>
+    </w:p>
+    <w:p>
+      <w:proofErr w:type="spellStart"/>
+      <w:r>
+        <w:t>Js</w:t>
+      </w:r>
+      <w:proofErr w:type="spellEnd"/>
+      <w:r>
+        <w:t xml:space="preserve"> permet de manipuler la structure </w:t>
+      </w:r>
+      <w:proofErr w:type="spellStart"/>
+      <w:r>
+        <w:t>hmtl</w:t>
+      </w:r>
+      <w:proofErr w:type="spellEnd"/>
+      <w:r>
+        <w:t xml:space="preserve"> d’une page web (DOM)</w:t>
       </w:r>
     </w:p>
     <w:p>
@@ -78,18 +173,60 @@
     </w:p>
     <w:p>
       <w:r>
-        <w:t>Chrome -&gt; moteur V8 permet d’executer du js</w:t>
-      </w:r>
-    </w:p>
-    <w:p>
-      <w:r>
-        <w:t xml:space="preserve">Node.js permet d’executer du Js en prod sur la machine </w:t>
-      </w:r>
-    </w:p>
-    <w:p>
-      <w:r>
-        <w:t>Ça passe d’un language serveur, ce n’est plus un simple langage de scripting</w:t>
-      </w:r>
+        <w:t>Chrome -&gt; moteur V8 permet d’</w:t>
+      </w:r>
+      <w:proofErr w:type="spellStart"/>
+      <w:r>
+        <w:t>executer</w:t>
+      </w:r>
+      <w:proofErr w:type="spellEnd"/>
+      <w:r>
+        <w:t xml:space="preserve"> du </w:t>
+      </w:r>
+      <w:proofErr w:type="spellStart"/>
+      <w:r>
+        <w:t>js</w:t>
+      </w:r>
+      <w:proofErr w:type="spellEnd"/>
+    </w:p>
+    <w:p>
+      <w:r>
+        <w:t>Node.js permet d’</w:t>
+      </w:r>
+      <w:proofErr w:type="spellStart"/>
+      <w:r>
+        <w:t>executer</w:t>
+      </w:r>
+      <w:proofErr w:type="spellEnd"/>
+      <w:r>
+        <w:t xml:space="preserve"> du </w:t>
+      </w:r>
+      <w:proofErr w:type="spellStart"/>
+      <w:r>
+        <w:t>Js</w:t>
+      </w:r>
+      <w:proofErr w:type="spellEnd"/>
+      <w:r>
+        <w:t xml:space="preserve"> en prod sur la machine </w:t>
+      </w:r>
+    </w:p>
+    <w:p>
+      <w:r>
+        <w:t xml:space="preserve">Ça passe d’un </w:t>
+      </w:r>
+      <w:proofErr w:type="spellStart"/>
+      <w:r>
+        <w:t>language</w:t>
+      </w:r>
+      <w:proofErr w:type="spellEnd"/>
+      <w:r>
+        <w:t xml:space="preserve"> serveur, ce n’est plus un simple langage de </w:t>
+      </w:r>
+      <w:proofErr w:type="spellStart"/>
+      <w:r>
+        <w:t>scripting</w:t>
+      </w:r>
+      <w:proofErr w:type="spellEnd"/>
     </w:p>
     <w:p>
       <w:r>
@@ -97,8 +234,13 @@
       </w:r>
     </w:p>
     <w:p>
-      <w:r>
-        <w:t xml:space="preserve">Chocolatey et NVM permet de changer très rapidement de version si nos projets </w:t>
+      <w:proofErr w:type="spellStart"/>
+      <w:r>
+        <w:t>Chocolatey</w:t>
+      </w:r>
+      <w:proofErr w:type="spellEnd"/>
+      <w:r>
+        <w:t xml:space="preserve"> et NVM permet de changer très rapidement de version si nos projets </w:t>
       </w:r>
       <w:r>
         <w:t>utilisent</w:t>
@@ -108,20 +250,49 @@
       </w:r>
     </w:p>
     <w:p>
-      <w:r>
-        <w:t>Npm -&gt; gestionnaire de paquet qui permet d’exe lib js sur Node (permet d’éviter de tout refaire)</w:t>
-      </w:r>
-    </w:p>
-    <w:p/>
-    <w:p>
-      <w:r>
-        <w:t xml:space="preserve">En react tout est séparé, + </w:t>
+      <w:proofErr w:type="spellStart"/>
+      <w:r>
+        <w:t>Npm</w:t>
+      </w:r>
+      <w:proofErr w:type="spellEnd"/>
+      <w:r>
+        <w:t xml:space="preserve"> -&gt; gestionnaire de paquet qui permet d’exe lib </w:t>
+      </w:r>
+      <w:proofErr w:type="spellStart"/>
+      <w:r>
+        <w:t>js</w:t>
+      </w:r>
+      <w:proofErr w:type="spellEnd"/>
+      <w:r>
+        <w:t xml:space="preserve"> sur Node (permet d’éviter de tout refaire)</w:t>
+      </w:r>
+    </w:p>
+    <w:p/>
+    <w:p>
+      <w:r>
+        <w:t xml:space="preserve">En </w:t>
+      </w:r>
+      <w:proofErr w:type="spellStart"/>
+      <w:r>
+        <w:t>react</w:t>
+      </w:r>
+      <w:proofErr w:type="spellEnd"/>
+      <w:r>
+        <w:t xml:space="preserve"> tout est séparé, + </w:t>
       </w:r>
       <w:r>
         <w:t>clair, plus</w:t>
       </w:r>
       <w:r>
-        <w:t xml:space="preserve"> parlant alors qu’en JS il faut tout créer à la main c’es long et lourd</w:t>
+        <w:t xml:space="preserve"> parlant alors qu’en JS il faut tout créer à la main c’</w:t>
+      </w:r>
+      <w:proofErr w:type="spellStart"/>
+      <w:r>
+        <w:t>es</w:t>
+      </w:r>
+      <w:proofErr w:type="spellEnd"/>
+      <w:r>
+        <w:t xml:space="preserve"> long et lourd</w:t>
       </w:r>
     </w:p>
     <w:p>
@@ -131,8 +302,13 @@
     </w:p>
     <w:p/>
     <w:p>
-      <w:r>
-        <w:t xml:space="preserve">React contrôle </w:t>
+      <w:proofErr w:type="spellStart"/>
+      <w:r>
+        <w:t>React</w:t>
+      </w:r>
+      <w:proofErr w:type="spellEnd"/>
+      <w:r>
+        <w:t xml:space="preserve"> contrôle </w:t>
       </w:r>
       <w:r>
         <w:t xml:space="preserve">totalité </w:t>
@@ -166,18 +342,44 @@
     <w:p/>
     <w:p>
       <w:r>
-        <w:t>Les alternatives : Angular // Vue JS</w:t>
-      </w:r>
-    </w:p>
-    <w:p>
+        <w:t xml:space="preserve">Les alternatives : </w:t>
+      </w:r>
+      <w:proofErr w:type="spellStart"/>
+      <w:r>
+        <w:t>Angular</w:t>
+      </w:r>
+      <w:proofErr w:type="spellEnd"/>
+      <w:r>
+        <w:t xml:space="preserve"> // Vue JS</w:t>
+      </w:r>
+    </w:p>
+    <w:p>
+      <w:proofErr w:type="spellStart"/>
       <w:r>
         <w:lastRenderedPageBreak/>
-        <w:t>VueJS -&gt; + rapide / - doc</w:t>
-      </w:r>
-    </w:p>
-    <w:p>
-      <w:r>
-        <w:t xml:space="preserve">Angular FrameWork -&gt; PROPRE architecture de développement à respecter </w:t>
+        <w:t>VueJS</w:t>
+      </w:r>
+      <w:proofErr w:type="spellEnd"/>
+      <w:r>
+        <w:t xml:space="preserve"> -&gt; + rapide / - doc</w:t>
+      </w:r>
+    </w:p>
+    <w:p>
+      <w:proofErr w:type="spellStart"/>
+      <w:r>
+        <w:t>Angular</w:t>
+      </w:r>
+      <w:proofErr w:type="spellEnd"/>
+      <w:r>
+        <w:t xml:space="preserve"> </w:t>
+      </w:r>
+      <w:proofErr w:type="spellStart"/>
+      <w:r>
+        <w:t>FrameWork</w:t>
+      </w:r>
+      <w:proofErr w:type="spellEnd"/>
+      <w:r>
+        <w:t xml:space="preserve"> -&gt; PROPRE architecture de développement à respecter </w:t>
       </w:r>
       <w:r>
         <w:t xml:space="preserve">– pour dev cross platform – projet très lourd fonctionne bien librairie qui va gérer beaucoup de donné très bien </w:t>
@@ -186,31 +388,86 @@
     <w:p/>
     <w:p>
       <w:r>
-        <w:t xml:space="preserve">Pour petit projet React et Vue + plus rapide si petit projet </w:t>
-      </w:r>
-    </w:p>
-    <w:p/>
-    <w:p>
-      <w:r>
-        <w:t xml:space="preserve">React et vue on va devoir installer tout un tas de bibliothèques externes pour faire ce qu’on veut </w:t>
-      </w:r>
-    </w:p>
-    <w:p/>
-    <w:p>
-      <w:r>
-        <w:t xml:space="preserve">Angular il est prêt pour lancer une appli en prod direct san rien installer en plus </w:t>
-      </w:r>
-    </w:p>
-    <w:p/>
-    <w:p>
-      <w:r>
-        <w:t>React de + en + utiliser avec typescript (type js) et Vue pas mal associer à symphony et PHP</w:t>
-      </w:r>
-    </w:p>
-    <w:p/>
-    <w:p>
-      <w:r>
-        <w:t>Ces trois framework -</w:t>
+        <w:t xml:space="preserve">Pour petit projet </w:t>
+      </w:r>
+      <w:proofErr w:type="spellStart"/>
+      <w:r>
+        <w:t>React</w:t>
+      </w:r>
+      <w:proofErr w:type="spellEnd"/>
+      <w:r>
+        <w:t xml:space="preserve"> et Vue + plus rapide si petit projet </w:t>
+      </w:r>
+    </w:p>
+    <w:p/>
+    <w:p>
+      <w:proofErr w:type="spellStart"/>
+      <w:r>
+        <w:t>React</w:t>
+      </w:r>
+      <w:proofErr w:type="spellEnd"/>
+      <w:r>
+        <w:t xml:space="preserve"> et vue on va devoir installer tout un tas de bibliothèques externes pour faire ce qu’on veut </w:t>
+      </w:r>
+    </w:p>
+    <w:p/>
+    <w:p>
+      <w:proofErr w:type="spellStart"/>
+      <w:r>
+        <w:t>Angular</w:t>
+      </w:r>
+      <w:proofErr w:type="spellEnd"/>
+      <w:r>
+        <w:t xml:space="preserve"> il est prêt pour lancer une appli en prod direct san rien installer en plus </w:t>
+      </w:r>
+    </w:p>
+    <w:p/>
+    <w:p>
+      <w:proofErr w:type="spellStart"/>
+      <w:r>
+        <w:t>React</w:t>
+      </w:r>
+      <w:proofErr w:type="spellEnd"/>
+      <w:r>
+        <w:t xml:space="preserve"> de + en + utiliser avec </w:t>
+      </w:r>
+      <w:proofErr w:type="spellStart"/>
+      <w:r>
+        <w:t>typescript</w:t>
+      </w:r>
+      <w:proofErr w:type="spellEnd"/>
+      <w:r>
+        <w:t xml:space="preserve"> (type </w:t>
+      </w:r>
+      <w:proofErr w:type="spellStart"/>
+      <w:r>
+        <w:t>js</w:t>
+      </w:r>
+      <w:proofErr w:type="spellEnd"/>
+      <w:r>
+        <w:t xml:space="preserve">) et Vue pas mal associer à </w:t>
+      </w:r>
+      <w:proofErr w:type="spellStart"/>
+      <w:r>
+        <w:t>symphony</w:t>
+      </w:r>
+      <w:proofErr w:type="spellEnd"/>
+      <w:r>
+        <w:t xml:space="preserve"> et PHP</w:t>
+      </w:r>
+    </w:p>
+    <w:p/>
+    <w:p>
+      <w:r>
+        <w:t xml:space="preserve">Ces trois </w:t>
+      </w:r>
+      <w:proofErr w:type="spellStart"/>
+      <w:r>
+        <w:t>framework</w:t>
+      </w:r>
+      <w:proofErr w:type="spellEnd"/>
+      <w:r>
+        <w:t xml:space="preserve"> -</w:t>
       </w:r>
       <w:r>
         <w:t>&gt;</w:t>
@@ -219,24 +476,100 @@
         <w:t xml:space="preserve"> Finalité </w:t>
       </w:r>
       <w:r>
-        <w:t>c’est de produire de l’html/css/js sur des gros projets</w:t>
+        <w:t>c’est de produire de l’html/</w:t>
+      </w:r>
+      <w:proofErr w:type="spellStart"/>
+      <w:r>
+        <w:t>css</w:t>
+      </w:r>
+      <w:proofErr w:type="spellEnd"/>
+      <w:r>
+        <w:t>/</w:t>
+      </w:r>
+      <w:proofErr w:type="spellStart"/>
+      <w:r>
+        <w:t>js</w:t>
+      </w:r>
+      <w:proofErr w:type="spellEnd"/>
+      <w:r>
+        <w:t xml:space="preserve"> sur des gros projets</w:t>
       </w:r>
       <w:r>
         <w:t xml:space="preserve"> </w:t>
       </w:r>
       <w:r>
-        <w:t>quand on dit tel framework est plus rapide c’est qu’il produit du code hmtl/css/js plus clair et plus opti</w:t>
-      </w:r>
-    </w:p>
-    <w:p/>
-    <w:p>
-      <w:r>
-        <w:t>Npm js org</w:t>
-      </w:r>
-    </w:p>
-    <w:p>
-      <w:r>
-        <w:t>aggreed -&gt; Meilleur bibliothèque pour gérer les tableaux au monde</w:t>
+        <w:t xml:space="preserve">quand on dit tel </w:t>
+      </w:r>
+      <w:proofErr w:type="spellStart"/>
+      <w:r>
+        <w:t>framework</w:t>
+      </w:r>
+      <w:proofErr w:type="spellEnd"/>
+      <w:r>
+        <w:t xml:space="preserve"> est plus rapide c’est qu’il produit du code </w:t>
+      </w:r>
+      <w:proofErr w:type="spellStart"/>
+      <w:r>
+        <w:t>hmtl</w:t>
+      </w:r>
+      <w:proofErr w:type="spellEnd"/>
+      <w:r>
+        <w:t>/</w:t>
+      </w:r>
+      <w:proofErr w:type="spellStart"/>
+      <w:r>
+        <w:t>css</w:t>
+      </w:r>
+      <w:proofErr w:type="spellEnd"/>
+      <w:r>
+        <w:t>/</w:t>
+      </w:r>
+      <w:proofErr w:type="spellStart"/>
+      <w:r>
+        <w:t>js</w:t>
+      </w:r>
+      <w:proofErr w:type="spellEnd"/>
+      <w:r>
+        <w:t xml:space="preserve"> plus clair et plus </w:t>
+      </w:r>
+      <w:proofErr w:type="spellStart"/>
+      <w:r>
+        <w:t>opti</w:t>
+      </w:r>
+      <w:proofErr w:type="spellEnd"/>
+    </w:p>
+    <w:p/>
+    <w:p>
+      <w:proofErr w:type="spellStart"/>
+      <w:r>
+        <w:t>Npm</w:t>
+      </w:r>
+      <w:proofErr w:type="spellEnd"/>
+      <w:r>
+        <w:t xml:space="preserve"> </w:t>
+      </w:r>
+      <w:proofErr w:type="spellStart"/>
+      <w:r>
+        <w:t>js</w:t>
+      </w:r>
+      <w:proofErr w:type="spellEnd"/>
+      <w:r>
+        <w:t xml:space="preserve"> </w:t>
+      </w:r>
+      <w:proofErr w:type="spellStart"/>
+      <w:r>
+        <w:t>org</w:t>
+      </w:r>
+      <w:proofErr w:type="spellEnd"/>
+    </w:p>
+    <w:p>
+      <w:proofErr w:type="spellStart"/>
+      <w:r>
+        <w:t>aggreed</w:t>
+      </w:r>
+      <w:proofErr w:type="spellEnd"/>
+      <w:r>
+        <w:t xml:space="preserve"> -&gt; Meilleur bibliothèque pour gérer les tableaux au monde</w:t>
       </w:r>
     </w:p>
     <w:p/>
@@ -252,15 +585,33 @@
     </w:p>
     <w:p>
       <w:r>
-        <w:t>-Tester son code dans différent naviguateur</w:t>
-      </w:r>
-    </w:p>
-    <w:p/>
-    <w:p/>
-    <w:p>
-      <w:r>
-        <w:t>Bibliothèque Here -&gt; Maps</w:t>
-      </w:r>
+        <w:t xml:space="preserve">-Tester son code dans différent </w:t>
+      </w:r>
+      <w:proofErr w:type="spellStart"/>
+      <w:r>
+        <w:t>naviguateur</w:t>
+      </w:r>
+      <w:proofErr w:type="spellEnd"/>
+    </w:p>
+    <w:p/>
+    <w:p/>
+    <w:p>
+      <w:r>
+        <w:t xml:space="preserve">Bibliothèque </w:t>
+      </w:r>
+      <w:proofErr w:type="spellStart"/>
+      <w:r>
+        <w:t>Here</w:t>
+      </w:r>
+      <w:proofErr w:type="spellEnd"/>
+      <w:r>
+        <w:t xml:space="preserve"> -&gt; </w:t>
+      </w:r>
+      <w:proofErr w:type="spellStart"/>
+      <w:r>
+        <w:t>Maps</w:t>
+      </w:r>
+      <w:proofErr w:type="spellEnd"/>
     </w:p>
     <w:p/>
     <w:p>
@@ -281,18 +632,39 @@
         <w:t>Dès que var il va le mettre tout en haut il va l’exe avant toute les autres ce qui peut poser problèmes</w:t>
       </w:r>
       <w:r>
-        <w:t xml:space="preserve"> -&gt; Hoisting </w:t>
-      </w:r>
-    </w:p>
-    <w:p/>
-    <w:p>
-      <w:r>
-        <w:t xml:space="preserve">A la place on va utiliser const et let </w:t>
-      </w:r>
-    </w:p>
-    <w:p>
-      <w:r>
-        <w:t xml:space="preserve">Const -&gt; on ne peut plus réassigner on ne peut plus utiliser le = </w:t>
+        <w:t xml:space="preserve"> -&gt; </w:t>
+      </w:r>
+      <w:proofErr w:type="spellStart"/>
+      <w:r>
+        <w:t>Hoisting</w:t>
+      </w:r>
+      <w:proofErr w:type="spellEnd"/>
+      <w:r>
+        <w:t xml:space="preserve"> </w:t>
+      </w:r>
+    </w:p>
+    <w:p/>
+    <w:p>
+      <w:r>
+        <w:t xml:space="preserve">A la place on va utiliser </w:t>
+      </w:r>
+      <w:proofErr w:type="spellStart"/>
+      <w:r>
+        <w:t>const</w:t>
+      </w:r>
+      <w:proofErr w:type="spellEnd"/>
+      <w:r>
+        <w:t xml:space="preserve"> et let </w:t>
+      </w:r>
+    </w:p>
+    <w:p>
+      <w:proofErr w:type="spellStart"/>
+      <w:r>
+        <w:t>Const</w:t>
+      </w:r>
+      <w:proofErr w:type="spellEnd"/>
+      <w:r>
+        <w:t xml:space="preserve"> -&gt; on ne peut plus réassigner on ne peut plus utiliser le = </w:t>
       </w:r>
     </w:p>
     <w:p>
@@ -313,11 +685,33 @@
           <w:lang w:val="en-US"/>
         </w:rPr>
       </w:pPr>
-      <w:r>
-        <w:rPr>
-          <w:lang w:val="en-US"/>
-        </w:rPr>
-        <w:t xml:space="preserve">Création fonction : </w:t>
+      <w:proofErr w:type="spellStart"/>
+      <w:r>
+        <w:rPr>
+          <w:lang w:val="en-US"/>
+        </w:rPr>
+        <w:t>Création</w:t>
+      </w:r>
+      <w:proofErr w:type="spellEnd"/>
+      <w:r>
+        <w:rPr>
+          <w:lang w:val="en-US"/>
+        </w:rPr>
+        <w:t xml:space="preserve"> </w:t>
+      </w:r>
+      <w:proofErr w:type="spellStart"/>
+      <w:r>
+        <w:rPr>
+          <w:lang w:val="en-US"/>
+        </w:rPr>
+        <w:t>fonction</w:t>
+      </w:r>
+      <w:proofErr w:type="spellEnd"/>
+      <w:r>
+        <w:rPr>
+          <w:lang w:val="en-US"/>
+        </w:rPr>
+        <w:t xml:space="preserve"> : </w:t>
       </w:r>
     </w:p>
     <w:p>
@@ -331,7 +725,21 @@
         <w:rPr>
           <w:lang w:val="en-US"/>
         </w:rPr>
-        <w:t>function helloworld(name)</w:t>
+        <w:t xml:space="preserve">function </w:t>
+      </w:r>
+      <w:proofErr w:type="spellStart"/>
+      <w:r>
+        <w:rPr>
+          <w:lang w:val="en-US"/>
+        </w:rPr>
+        <w:t>helloworld</w:t>
+      </w:r>
+      <w:proofErr w:type="spellEnd"/>
+      <w:r>
+        <w:rPr>
+          <w:lang w:val="en-US"/>
+        </w:rPr>
+        <w:t>(name)</w:t>
       </w:r>
     </w:p>
     <w:p>
@@ -395,7 +803,21 @@
         <w:rPr>
           <w:lang w:val="en-US"/>
         </w:rPr>
-        <w:t>const helloworldCarla = () =&gt; {</w:t>
+        <w:t xml:space="preserve">const </w:t>
+      </w:r>
+      <w:proofErr w:type="spellStart"/>
+      <w:r>
+        <w:rPr>
+          <w:lang w:val="en-US"/>
+        </w:rPr>
+        <w:t>helloworldCarla</w:t>
+      </w:r>
+      <w:proofErr w:type="spellEnd"/>
+      <w:r>
+        <w:rPr>
+          <w:lang w:val="en-US"/>
+        </w:rPr>
+        <w:t xml:space="preserve"> = () =&gt; {</w:t>
       </w:r>
     </w:p>
     <w:p>
@@ -421,20 +843,67 @@
       <w:r>
         <w:tab/>
       </w:r>
-      <w:r>
-        <w:t>const RetourneMonNom = (nom) =&gt; {return nom};</w:t>
-      </w:r>
-    </w:p>
-    <w:p/>
-    <w:p/>
-    <w:p>
-      <w:r>
-        <w:t xml:space="preserve">const RetourneMonNom = (nom) =&gt; {return nom}; </w:t>
-      </w:r>
-    </w:p>
-    <w:p>
-      <w:r>
-        <w:t xml:space="preserve">const UnNom = RetourneMonNom("Adrien"); </w:t>
+      <w:proofErr w:type="spellStart"/>
+      <w:r>
+        <w:t>const</w:t>
+      </w:r>
+      <w:proofErr w:type="spellEnd"/>
+      <w:r>
+        <w:t xml:space="preserve"> </w:t>
+      </w:r>
+      <w:proofErr w:type="spellStart"/>
+      <w:r>
+        <w:t>RetourneMonNom</w:t>
+      </w:r>
+      <w:proofErr w:type="spellEnd"/>
+      <w:r>
+        <w:t xml:space="preserve"> = (nom) =&gt; {return nom};</w:t>
+      </w:r>
+    </w:p>
+    <w:p/>
+    <w:p/>
+    <w:p>
+      <w:proofErr w:type="spellStart"/>
+      <w:r>
+        <w:t>const</w:t>
+      </w:r>
+      <w:proofErr w:type="spellEnd"/>
+      <w:r>
+        <w:t xml:space="preserve"> </w:t>
+      </w:r>
+      <w:proofErr w:type="spellStart"/>
+      <w:r>
+        <w:t>RetourneMonNom</w:t>
+      </w:r>
+      <w:proofErr w:type="spellEnd"/>
+      <w:r>
+        <w:t xml:space="preserve"> = (nom) =&gt; {return nom}; </w:t>
+      </w:r>
+    </w:p>
+    <w:p>
+      <w:proofErr w:type="spellStart"/>
+      <w:r>
+        <w:t>const</w:t>
+      </w:r>
+      <w:proofErr w:type="spellEnd"/>
+      <w:r>
+        <w:t xml:space="preserve"> </w:t>
+      </w:r>
+      <w:proofErr w:type="spellStart"/>
+      <w:r>
+        <w:t>UnNom</w:t>
+      </w:r>
+      <w:proofErr w:type="spellEnd"/>
+      <w:r>
+        <w:t xml:space="preserve"> = </w:t>
+      </w:r>
+      <w:proofErr w:type="spellStart"/>
+      <w:r>
+        <w:t>RetourneMonNom</w:t>
+      </w:r>
+      <w:proofErr w:type="spellEnd"/>
+      <w:r>
+        <w:t xml:space="preserve">("Adrien"); </w:t>
       </w:r>
     </w:p>
     <w:p>
@@ -450,7 +919,23 @@
     </w:p>
     <w:p>
       <w:r>
-        <w:t>export default RetourneMonNom; // Dispo pour tous les autres fichiers js du projet</w:t>
+        <w:t xml:space="preserve">export default </w:t>
+      </w:r>
+      <w:proofErr w:type="spellStart"/>
+      <w:r>
+        <w:t>RetourneMonNom</w:t>
+      </w:r>
+      <w:proofErr w:type="spellEnd"/>
+      <w:r>
+        <w:t xml:space="preserve">; // Dispo pour tous les autres fichiers </w:t>
+      </w:r>
+      <w:proofErr w:type="spellStart"/>
+      <w:r>
+        <w:t>js</w:t>
+      </w:r>
+      <w:proofErr w:type="spellEnd"/>
+      <w:r>
+        <w:t xml:space="preserve"> du projet</w:t>
       </w:r>
     </w:p>
     <w:p>
@@ -460,7 +945,23 @@
     </w:p>
     <w:p>
       <w:r>
-        <w:t xml:space="preserve">export const myFunction = () =&gt; {}; </w:t>
+        <w:t xml:space="preserve">export </w:t>
+      </w:r>
+      <w:proofErr w:type="spellStart"/>
+      <w:r>
+        <w:t>const</w:t>
+      </w:r>
+      <w:proofErr w:type="spellEnd"/>
+      <w:r>
+        <w:t xml:space="preserve"> </w:t>
+      </w:r>
+      <w:proofErr w:type="spellStart"/>
+      <w:r>
+        <w:t>myFunction</w:t>
+      </w:r>
+      <w:proofErr w:type="spellEnd"/>
+      <w:r>
+        <w:t xml:space="preserve"> = () =&gt; {}; </w:t>
       </w:r>
     </w:p>
     <w:p/>
@@ -480,40 +981,76 @@
         <w:rPr>
           <w:lang w:val="en-US"/>
         </w:rPr>
-        <w:t>import NameOfDefaultImport from './'</w:t>
-      </w:r>
-    </w:p>
-    <w:p>
-      <w:pPr>
-        <w:rPr>
-          <w:lang w:val="en-US"/>
-        </w:rPr>
-      </w:pPr>
-    </w:p>
-    <w:p>
-      <w:pPr>
-        <w:rPr>
-          <w:lang w:val="en-US"/>
-        </w:rPr>
-      </w:pPr>
-      <w:r>
-        <w:rPr>
-          <w:lang w:val="en-US"/>
-        </w:rPr>
-        <w:t>//import nommé</w:t>
-      </w:r>
-    </w:p>
-    <w:p>
-      <w:pPr>
-        <w:rPr>
-          <w:lang w:val="en-US"/>
-        </w:rPr>
-      </w:pPr>
-      <w:r>
-        <w:rPr>
-          <w:lang w:val="en-US"/>
-        </w:rPr>
-        <w:t>import {myFunction} from './'</w:t>
+        <w:t xml:space="preserve">import </w:t>
+      </w:r>
+      <w:proofErr w:type="spellStart"/>
+      <w:r>
+        <w:rPr>
+          <w:lang w:val="en-US"/>
+        </w:rPr>
+        <w:t>NameOfDefaultImport</w:t>
+      </w:r>
+      <w:proofErr w:type="spellEnd"/>
+      <w:r>
+        <w:rPr>
+          <w:lang w:val="en-US"/>
+        </w:rPr>
+        <w:t xml:space="preserve"> from './'</w:t>
+      </w:r>
+    </w:p>
+    <w:p>
+      <w:pPr>
+        <w:rPr>
+          <w:lang w:val="en-US"/>
+        </w:rPr>
+      </w:pPr>
+    </w:p>
+    <w:p>
+      <w:pPr>
+        <w:rPr>
+          <w:lang w:val="en-US"/>
+        </w:rPr>
+      </w:pPr>
+      <w:r>
+        <w:rPr>
+          <w:lang w:val="en-US"/>
+        </w:rPr>
+        <w:t xml:space="preserve">//import </w:t>
+      </w:r>
+      <w:proofErr w:type="spellStart"/>
+      <w:r>
+        <w:rPr>
+          <w:lang w:val="en-US"/>
+        </w:rPr>
+        <w:t>nommé</w:t>
+      </w:r>
+      <w:proofErr w:type="spellEnd"/>
+    </w:p>
+    <w:p>
+      <w:pPr>
+        <w:rPr>
+          <w:lang w:val="en-US"/>
+        </w:rPr>
+      </w:pPr>
+      <w:r>
+        <w:rPr>
+          <w:lang w:val="en-US"/>
+        </w:rPr>
+        <w:t>import {</w:t>
+      </w:r>
+      <w:proofErr w:type="spellStart"/>
+      <w:r>
+        <w:rPr>
+          <w:lang w:val="en-US"/>
+        </w:rPr>
+        <w:t>myFunction</w:t>
+      </w:r>
+      <w:proofErr w:type="spellEnd"/>
+      <w:r>
+        <w:rPr>
+          <w:lang w:val="en-US"/>
+        </w:rPr>
+        <w:t>} from './'</w:t>
       </w:r>
     </w:p>
     <w:p>
@@ -541,13 +1078,32 @@
         <w:rPr>
           <w:lang w:val="en-US"/>
         </w:rPr>
-        <w:t>//import * as MyAlias from './../</w:t>
-      </w:r>
-    </w:p>
-    <w:p>
-      <w:r>
-        <w:t>//myAlias.myFunction</w:t>
-      </w:r>
+        <w:t xml:space="preserve">//import * as </w:t>
+      </w:r>
+      <w:proofErr w:type="spellStart"/>
+      <w:r>
+        <w:rPr>
+          <w:lang w:val="en-US"/>
+        </w:rPr>
+        <w:t>MyAlias</w:t>
+      </w:r>
+      <w:proofErr w:type="spellEnd"/>
+      <w:r>
+        <w:rPr>
+          <w:lang w:val="en-US"/>
+        </w:rPr>
+        <w:t xml:space="preserve"> from './../</w:t>
+      </w:r>
+    </w:p>
+    <w:p>
+      <w:r>
+        <w:t>//</w:t>
+      </w:r>
+      <w:proofErr w:type="spellStart"/>
+      <w:r>
+        <w:t>myAlias.myFunction</w:t>
+      </w:r>
+      <w:proofErr w:type="spellEnd"/>
     </w:p>
     <w:p>
       <w:r>
@@ -566,7 +1122,21 @@
         <w:rPr>
           <w:lang w:val="en-US"/>
         </w:rPr>
-        <w:t xml:space="preserve">Class en JS : </w:t>
+        <w:t xml:space="preserve">Class </w:t>
+      </w:r>
+      <w:proofErr w:type="spellStart"/>
+      <w:r>
+        <w:rPr>
+          <w:lang w:val="en-US"/>
+        </w:rPr>
+        <w:t>en</w:t>
+      </w:r>
+      <w:proofErr w:type="spellEnd"/>
+      <w:r>
+        <w:rPr>
+          <w:lang w:val="en-US"/>
+        </w:rPr>
+        <w:t xml:space="preserve"> JS : </w:t>
       </w:r>
     </w:p>
     <w:p>
@@ -589,8 +1159,13 @@
         </w:rPr>
         <w:t xml:space="preserve">   </w:t>
       </w:r>
-      <w:r>
-        <w:t>constructor(){</w:t>
+      <w:proofErr w:type="spellStart"/>
+      <w:r>
+        <w:t>constructor</w:t>
+      </w:r>
+      <w:proofErr w:type="spellEnd"/>
+      <w:r>
+        <w:t>(){</w:t>
       </w:r>
     </w:p>
     <w:p>
@@ -618,13 +1193,26 @@
     </w:p>
     <w:p/>
     <w:p>
-      <w:r>
-        <w:t>Extends pour héritage</w:t>
-      </w:r>
-    </w:p>
-    <w:p>
-      <w:r>
-        <w:t>Mot clé this à une portée différente que C#</w:t>
+      <w:proofErr w:type="spellStart"/>
+      <w:r>
+        <w:t>Extends</w:t>
+      </w:r>
+      <w:proofErr w:type="spellEnd"/>
+      <w:r>
+        <w:t xml:space="preserve"> pour héritage</w:t>
+      </w:r>
+    </w:p>
+    <w:p>
+      <w:r>
+        <w:t xml:space="preserve">Mot clé </w:t>
+      </w:r>
+      <w:proofErr w:type="spellStart"/>
+      <w:r>
+        <w:t>this</w:t>
+      </w:r>
+      <w:proofErr w:type="spellEnd"/>
+      <w:r>
+        <w:t xml:space="preserve"> à une portée différente que C#</w:t>
       </w:r>
     </w:p>
     <w:p>
@@ -663,7 +1251,21 @@
         <w:rPr>
           <w:lang w:val="en-US"/>
         </w:rPr>
-        <w:t xml:space="preserve">  sayHello = () =&gt; {</w:t>
+        <w:t xml:space="preserve">  </w:t>
+      </w:r>
+      <w:proofErr w:type="spellStart"/>
+      <w:r>
+        <w:rPr>
+          <w:lang w:val="en-US"/>
+        </w:rPr>
+        <w:t>sayHello</w:t>
+      </w:r>
+      <w:proofErr w:type="spellEnd"/>
+      <w:r>
+        <w:rPr>
+          <w:lang w:val="en-US"/>
+        </w:rPr>
+        <w:t xml:space="preserve"> = () =&gt; {</w:t>
       </w:r>
     </w:p>
     <w:p>
@@ -690,34 +1292,116 @@
     <w:p/>
     <w:p>
       <w:r>
-        <w:t>// Si on avait mit Name dans un constructor normal this .name n’était pas la variable name crée au-dessus</w:t>
-      </w:r>
-    </w:p>
-    <w:p/>
-    <w:p>
-      <w:pPr>
-        <w:rPr>
-          <w:lang w:val="en-US"/>
-        </w:rPr>
-      </w:pPr>
-      <w:r>
-        <w:rPr>
-          <w:lang w:val="en-US"/>
-        </w:rPr>
-        <w:t xml:space="preserve">const AnArray = [1, 2, 3]; </w:t>
-      </w:r>
-    </w:p>
-    <w:p>
-      <w:pPr>
-        <w:rPr>
-          <w:lang w:val="en-US"/>
-        </w:rPr>
-      </w:pPr>
-      <w:r>
-        <w:rPr>
-          <w:lang w:val="en-US"/>
-        </w:rPr>
-        <w:t>const newArray = [...AnArray, 4, 5];</w:t>
+        <w:t xml:space="preserve">// Si on avait </w:t>
+      </w:r>
+      <w:proofErr w:type="spellStart"/>
+      <w:r>
+        <w:t>mit</w:t>
+      </w:r>
+      <w:proofErr w:type="spellEnd"/>
+      <w:r>
+        <w:t xml:space="preserve"> Name dans un </w:t>
+      </w:r>
+      <w:proofErr w:type="spellStart"/>
+      <w:r>
+        <w:t>constructor</w:t>
+      </w:r>
+      <w:proofErr w:type="spellEnd"/>
+      <w:r>
+        <w:t xml:space="preserve"> normal </w:t>
+      </w:r>
+      <w:proofErr w:type="spellStart"/>
+      <w:r>
+        <w:t>this</w:t>
+      </w:r>
+      <w:proofErr w:type="spellEnd"/>
+      <w:r>
+        <w:t xml:space="preserve"> .</w:t>
+      </w:r>
+      <w:proofErr w:type="spellStart"/>
+      <w:r>
+        <w:t>name</w:t>
+      </w:r>
+      <w:proofErr w:type="spellEnd"/>
+      <w:r>
+        <w:t xml:space="preserve"> n’était pas la variable </w:t>
+      </w:r>
+      <w:proofErr w:type="spellStart"/>
+      <w:r>
+        <w:t>name</w:t>
+      </w:r>
+      <w:proofErr w:type="spellEnd"/>
+      <w:r>
+        <w:t xml:space="preserve"> crée au-dessus</w:t>
+      </w:r>
+    </w:p>
+    <w:p/>
+    <w:p>
+      <w:pPr>
+        <w:rPr>
+          <w:lang w:val="en-US"/>
+        </w:rPr>
+      </w:pPr>
+      <w:r>
+        <w:rPr>
+          <w:lang w:val="en-US"/>
+        </w:rPr>
+        <w:t xml:space="preserve">const </w:t>
+      </w:r>
+      <w:proofErr w:type="spellStart"/>
+      <w:r>
+        <w:rPr>
+          <w:lang w:val="en-US"/>
+        </w:rPr>
+        <w:t>AnArray</w:t>
+      </w:r>
+      <w:proofErr w:type="spellEnd"/>
+      <w:r>
+        <w:rPr>
+          <w:lang w:val="en-US"/>
+        </w:rPr>
+        <w:t xml:space="preserve"> = [1, 2, 3]; </w:t>
+      </w:r>
+    </w:p>
+    <w:p>
+      <w:pPr>
+        <w:rPr>
+          <w:lang w:val="en-US"/>
+        </w:rPr>
+      </w:pPr>
+      <w:r>
+        <w:rPr>
+          <w:lang w:val="en-US"/>
+        </w:rPr>
+        <w:t xml:space="preserve">const </w:t>
+      </w:r>
+      <w:proofErr w:type="spellStart"/>
+      <w:r>
+        <w:rPr>
+          <w:lang w:val="en-US"/>
+        </w:rPr>
+        <w:t>newArray</w:t>
+      </w:r>
+      <w:proofErr w:type="spellEnd"/>
+      <w:r>
+        <w:rPr>
+          <w:lang w:val="en-US"/>
+        </w:rPr>
+        <w:t xml:space="preserve"> = [...</w:t>
+      </w:r>
+      <w:proofErr w:type="spellStart"/>
+      <w:r>
+        <w:rPr>
+          <w:lang w:val="en-US"/>
+        </w:rPr>
+        <w:t>AnArray</w:t>
+      </w:r>
+      <w:proofErr w:type="spellEnd"/>
+      <w:r>
+        <w:rPr>
+          <w:lang w:val="en-US"/>
+        </w:rPr>
+        <w:t>, 4, 5];</w:t>
       </w:r>
     </w:p>
     <w:p>
@@ -728,13 +1412,29 @@
         <w:t xml:space="preserve"> </w:t>
       </w:r>
       <w:r>
-        <w:t>console.log(newArray);</w:t>
+        <w:t>console.log(</w:t>
+      </w:r>
+      <w:proofErr w:type="spellStart"/>
+      <w:r>
+        <w:t>newArray</w:t>
+      </w:r>
+      <w:proofErr w:type="spellEnd"/>
+      <w:r>
+        <w:t>);</w:t>
       </w:r>
     </w:p>
     <w:p>
       <w:r>
         <w:lastRenderedPageBreak/>
-        <w:t>Spread operator permet de mettre les va</w:t>
+        <w:t xml:space="preserve">Spread </w:t>
+      </w:r>
+      <w:proofErr w:type="spellStart"/>
+      <w:r>
+        <w:t>operator</w:t>
+      </w:r>
+      <w:proofErr w:type="spellEnd"/>
+      <w:r>
+        <w:t xml:space="preserve"> permet de mettre les va</w:t>
       </w:r>
       <w:r>
         <w:t xml:space="preserve">leurs d’un tableau dans un autre </w:t>
@@ -745,20 +1445,70 @@
         <w:t xml:space="preserve">Attention le javascript permet </w:t>
       </w:r>
       <w:r>
-        <w:t>de tout faire on peut mettre un tableau dans un tableau de int car tout les variables sont considérés comme « any » pour « anything » on peut régler ça grâce au typescript</w:t>
-      </w:r>
-    </w:p>
-    <w:p/>
-    <w:p/>
-    <w:p/>
-    <w:p>
-      <w:r>
-        <w:t>const toto = {</w:t>
-      </w:r>
-    </w:p>
-    <w:p>
-      <w:r>
-        <w:t xml:space="preserve">  bonjour: "LaFrance", </w:t>
+        <w:t xml:space="preserve">de tout faire on peut mettre un tableau dans un tableau de </w:t>
+      </w:r>
+      <w:proofErr w:type="spellStart"/>
+      <w:r>
+        <w:t>int</w:t>
+      </w:r>
+      <w:proofErr w:type="spellEnd"/>
+      <w:r>
+        <w:t xml:space="preserve"> car </w:t>
+      </w:r>
+      <w:proofErr w:type="spellStart"/>
+      <w:r>
+        <w:t>tout</w:t>
+      </w:r>
+      <w:proofErr w:type="spellEnd"/>
+      <w:r>
+        <w:t xml:space="preserve"> les variables sont considérés comme « </w:t>
+      </w:r>
+      <w:proofErr w:type="spellStart"/>
+      <w:r>
+        <w:t>any</w:t>
+      </w:r>
+      <w:proofErr w:type="spellEnd"/>
+      <w:r>
+        <w:t> » pour « </w:t>
+      </w:r>
+      <w:proofErr w:type="spellStart"/>
+      <w:r>
+        <w:t>anything</w:t>
+      </w:r>
+      <w:proofErr w:type="spellEnd"/>
+      <w:r>
+        <w:t xml:space="preserve"> » on peut régler ça grâce au </w:t>
+      </w:r>
+      <w:proofErr w:type="spellStart"/>
+      <w:r>
+        <w:t>typescript</w:t>
+      </w:r>
+      <w:proofErr w:type="spellEnd"/>
+    </w:p>
+    <w:p/>
+    <w:p/>
+    <w:p/>
+    <w:p>
+      <w:proofErr w:type="spellStart"/>
+      <w:r>
+        <w:t>const</w:t>
+      </w:r>
+      <w:proofErr w:type="spellEnd"/>
+      <w:r>
+        <w:t xml:space="preserve"> toto = {</w:t>
+      </w:r>
+    </w:p>
+    <w:p>
+      <w:r>
+        <w:t xml:space="preserve">  bonjour: "</w:t>
+      </w:r>
+      <w:proofErr w:type="spellStart"/>
+      <w:r>
+        <w:t>LaFrance</w:t>
+      </w:r>
+      <w:proofErr w:type="spellEnd"/>
+      <w:r>
+        <w:t xml:space="preserve">", </w:t>
       </w:r>
     </w:p>
     <w:p>
@@ -773,8 +1523,13 @@
     </w:p>
     <w:p/>
     <w:p>
-      <w:r>
-        <w:t>const tonton = {</w:t>
+      <w:proofErr w:type="spellStart"/>
+      <w:r>
+        <w:t>const</w:t>
+      </w:r>
+      <w:proofErr w:type="spellEnd"/>
+      <w:r>
+        <w:t xml:space="preserve"> tonton = {</w:t>
       </w:r>
     </w:p>
     <w:p>
@@ -813,12 +1568,14 @@
           <w:lang w:val="en-US"/>
         </w:rPr>
       </w:pPr>
+      <w:proofErr w:type="spellStart"/>
       <w:r>
         <w:rPr>
           <w:lang w:val="en-US"/>
         </w:rPr>
         <w:t>Destructuring</w:t>
       </w:r>
+      <w:proofErr w:type="spellEnd"/>
     </w:p>
     <w:p>
       <w:pPr>
@@ -872,8 +1629,13 @@
     </w:p>
     <w:p/>
     <w:p>
-      <w:r>
-        <w:t>const Toto = {</w:t>
+      <w:proofErr w:type="spellStart"/>
+      <w:r>
+        <w:t>const</w:t>
+      </w:r>
+      <w:proofErr w:type="spellEnd"/>
+      <w:r>
+        <w:t xml:space="preserve"> Toto = {</w:t>
       </w:r>
     </w:p>
     <w:p>
@@ -894,8 +1656,13 @@
     </w:p>
     <w:p/>
     <w:p>
-      <w:r>
-        <w:t>const {bonjour} = Toto</w:t>
+      <w:proofErr w:type="spellStart"/>
+      <w:r>
+        <w:t>const</w:t>
+      </w:r>
+      <w:proofErr w:type="spellEnd"/>
+      <w:r>
+        <w:t xml:space="preserve"> {bonjour} = Toto</w:t>
       </w:r>
     </w:p>
     <w:p/>
@@ -925,7 +1692,43 @@
     <w:p/>
     <w:p>
       <w:r>
-        <w:t>Pour afficher la variable UneValeur on fait {UneValeur}</w:t>
+        <w:t xml:space="preserve">Pour afficher la variable </w:t>
+      </w:r>
+      <w:proofErr w:type="spellStart"/>
+      <w:r>
+        <w:t>UneValeur</w:t>
+      </w:r>
+      <w:proofErr w:type="spellEnd"/>
+      <w:r>
+        <w:t xml:space="preserve"> on fait {</w:t>
+      </w:r>
+      <w:proofErr w:type="spellStart"/>
+      <w:r>
+        <w:t>UneValeur</w:t>
+      </w:r>
+      <w:proofErr w:type="spellEnd"/>
+      <w:r>
+        <w:t>}</w:t>
+      </w:r>
+    </w:p>
+    <w:p>
+      <w:r>
+        <w:t>Ne pas passer une fonction avec les parenthèses car on passe la référence de la fonction</w:t>
+      </w:r>
+    </w:p>
+    <w:p/>
+    <w:p/>
+    <w:p>
+      <w:r>
+        <w:t xml:space="preserve">Faire attention à ce que le component </w:t>
+      </w:r>
+      <w:proofErr w:type="spellStart"/>
+      <w:r>
+        <w:t>react</w:t>
+      </w:r>
+      <w:proofErr w:type="spellEnd"/>
+      <w:r>
+        <w:t xml:space="preserve"> renvoie si c’est du JSX ou du code JS </w:t>
       </w:r>
     </w:p>
     <w:sectPr>

</xml_diff>

<commit_message>
Amelioration formulaire (event.preventdefault etc...)
</commit_message>
<xml_diff>
--- a/Notes React.docx
+++ b/Notes React.docx
@@ -675,7 +675,13 @@
     </w:p>
     <w:p>
       <w:r>
-        <w:t>« ` » permet d’écrire des string sur plusieurs ligne</w:t>
+        <w:t xml:space="preserve">« ` » permet d’écrire </w:t>
+      </w:r>
+      <w:r>
+        <w:t>des strings</w:t>
+      </w:r>
+      <w:r>
+        <w:t xml:space="preserve"> sur plusieurs ligne</w:t>
       </w:r>
     </w:p>
     <w:p/>
@@ -1729,6 +1735,368 @@
       <w:proofErr w:type="spellEnd"/>
       <w:r>
         <w:t xml:space="preserve"> renvoie si c’est du JSX ou du code JS </w:t>
+      </w:r>
+    </w:p>
+    <w:p/>
+    <w:p>
+      <w:r>
+        <w:t xml:space="preserve">Dans JSX on peut faire des </w:t>
+      </w:r>
+      <w:proofErr w:type="spellStart"/>
+      <w:r>
+        <w:t>acolades</w:t>
+      </w:r>
+      <w:proofErr w:type="spellEnd"/>
+      <w:r>
+        <w:t xml:space="preserve"> pour mettre du code {} dans ces </w:t>
+      </w:r>
+      <w:proofErr w:type="spellStart"/>
+      <w:r>
+        <w:t>acolades</w:t>
+      </w:r>
+      <w:proofErr w:type="spellEnd"/>
+      <w:r>
+        <w:t xml:space="preserve"> on peut faire des </w:t>
+      </w:r>
+      <w:proofErr w:type="spellStart"/>
+      <w:r>
+        <w:t>true</w:t>
+      </w:r>
+      <w:proofErr w:type="spellEnd"/>
+      <w:r>
+        <w:t xml:space="preserve"> ou false &amp;&amp; (du code) pour l’afficher ou pas </w:t>
+      </w:r>
+    </w:p>
+    <w:p>
+      <w:r>
+        <w:t>On peut aussi faire des tableaux de components</w:t>
+      </w:r>
+    </w:p>
+    <w:p/>
+    <w:p>
+      <w:proofErr w:type="spellStart"/>
+      <w:r>
+        <w:t>Event.preventDefault</w:t>
+      </w:r>
+      <w:proofErr w:type="spellEnd"/>
+      <w:r>
+        <w:t xml:space="preserve">() pour éviter de tout perdre quand on rafraichit </w:t>
+      </w:r>
+    </w:p>
+    <w:p/>
+    <w:p>
+      <w:r>
+        <w:t xml:space="preserve">ATTENTION AU MOINS UN FORMULAIRE SUR NOTRE PROJET </w:t>
+      </w:r>
+    </w:p>
+    <w:p>
+      <w:r>
+        <w:t>DONNEES SOUS FORME DE LISTES</w:t>
+      </w:r>
+    </w:p>
+    <w:p>
+      <w:proofErr w:type="spellStart"/>
+      <w:r>
+        <w:t>Map</w:t>
+      </w:r>
+      <w:proofErr w:type="spellEnd"/>
+      <w:r>
+        <w:t xml:space="preserve"> est une méthode qui permet de parcourir un tableau et qui a callback</w:t>
+      </w:r>
+    </w:p>
+    <w:p/>
+    <w:p>
+      <w:pPr>
+        <w:shd w:val="clear" w:color="auto" w:fill="1E1E1E"/>
+        <w:spacing w:after="0" w:line="285" w:lineRule="atLeast"/>
+        <w:rPr>
+          <w:rFonts w:ascii="Consolas" w:eastAsia="Times New Roman" w:hAnsi="Consolas" w:cs="Times New Roman"/>
+          <w:color w:val="D4D4D4"/>
+          <w:sz w:val="21"/>
+          <w:szCs w:val="21"/>
+          <w:lang w:val="en-US" w:eastAsia="fr-FR"/>
+        </w:rPr>
+      </w:pPr>
+      <w:r>
+        <w:rPr>
+          <w:rFonts w:ascii="Consolas" w:eastAsia="Times New Roman" w:hAnsi="Consolas" w:cs="Times New Roman"/>
+          <w:color w:val="D4D4D4"/>
+          <w:sz w:val="21"/>
+          <w:szCs w:val="21"/>
+          <w:lang w:eastAsia="fr-FR"/>
+        </w:rPr>
+        <w:t> </w:t>
+      </w:r>
+      <w:r>
+        <w:rPr>
+          <w:rFonts w:ascii="Consolas" w:eastAsia="Times New Roman" w:hAnsi="Consolas" w:cs="Times New Roman"/>
+          <w:color w:val="6A9955"/>
+          <w:sz w:val="21"/>
+          <w:szCs w:val="21"/>
+          <w:lang w:val="en-US" w:eastAsia="fr-FR"/>
+        </w:rPr>
+        <w:t>//const array1 = [1, 4, 9, 16]; </w:t>
+      </w:r>
+    </w:p>
+    <w:p>
+      <w:pPr>
+        <w:shd w:val="clear" w:color="auto" w:fill="1E1E1E"/>
+        <w:spacing w:after="0" w:line="285" w:lineRule="atLeast"/>
+        <w:rPr>
+          <w:rFonts w:ascii="Consolas" w:eastAsia="Times New Roman" w:hAnsi="Consolas" w:cs="Times New Roman"/>
+          <w:color w:val="D4D4D4"/>
+          <w:sz w:val="21"/>
+          <w:szCs w:val="21"/>
+          <w:lang w:val="en-US" w:eastAsia="fr-FR"/>
+        </w:rPr>
+      </w:pPr>
+      <w:r>
+        <w:rPr>
+          <w:rFonts w:ascii="Consolas" w:eastAsia="Times New Roman" w:hAnsi="Consolas" w:cs="Times New Roman"/>
+          <w:color w:val="D4D4D4"/>
+          <w:sz w:val="21"/>
+          <w:szCs w:val="21"/>
+          <w:lang w:val="en-US" w:eastAsia="fr-FR"/>
+        </w:rPr>
+        <w:t>  </w:t>
+      </w:r>
+      <w:r>
+        <w:rPr>
+          <w:rFonts w:ascii="Consolas" w:eastAsia="Times New Roman" w:hAnsi="Consolas" w:cs="Times New Roman"/>
+          <w:color w:val="6A9955"/>
+          <w:sz w:val="21"/>
+          <w:szCs w:val="21"/>
+          <w:lang w:val="en-US" w:eastAsia="fr-FR"/>
+        </w:rPr>
+        <w:t>//const map1 = array1.map(x=&gt; x*2); </w:t>
+      </w:r>
+    </w:p>
+    <w:p>
+      <w:pPr>
+        <w:shd w:val="clear" w:color="auto" w:fill="1E1E1E"/>
+        <w:spacing w:after="0" w:line="285" w:lineRule="atLeast"/>
+        <w:rPr>
+          <w:rFonts w:ascii="Consolas" w:eastAsia="Times New Roman" w:hAnsi="Consolas" w:cs="Times New Roman"/>
+          <w:color w:val="D4D4D4"/>
+          <w:sz w:val="21"/>
+          <w:szCs w:val="21"/>
+          <w:lang w:eastAsia="fr-FR"/>
+        </w:rPr>
+      </w:pPr>
+      <w:r>
+        <w:rPr>
+          <w:rFonts w:ascii="Consolas" w:eastAsia="Times New Roman" w:hAnsi="Consolas" w:cs="Times New Roman"/>
+          <w:color w:val="D4D4D4"/>
+          <w:sz w:val="21"/>
+          <w:szCs w:val="21"/>
+          <w:lang w:val="en-US" w:eastAsia="fr-FR"/>
+        </w:rPr>
+        <w:t>  </w:t>
+      </w:r>
+      <w:r>
+        <w:rPr>
+          <w:rFonts w:ascii="Consolas" w:eastAsia="Times New Roman" w:hAnsi="Consolas" w:cs="Times New Roman"/>
+          <w:color w:val="6A9955"/>
+          <w:sz w:val="21"/>
+          <w:szCs w:val="21"/>
+          <w:lang w:eastAsia="fr-FR"/>
+        </w:rPr>
+        <w:t>//output : </w:t>
+      </w:r>
+      <w:proofErr w:type="spellStart"/>
+      <w:r>
+        <w:rPr>
+          <w:rFonts w:ascii="Consolas" w:eastAsia="Times New Roman" w:hAnsi="Consolas" w:cs="Times New Roman"/>
+          <w:color w:val="6A9955"/>
+          <w:sz w:val="21"/>
+          <w:szCs w:val="21"/>
+          <w:lang w:eastAsia="fr-FR"/>
+        </w:rPr>
+        <w:t>Array</w:t>
+      </w:r>
+      <w:proofErr w:type="spellEnd"/>
+      <w:r>
+        <w:rPr>
+          <w:rFonts w:ascii="Consolas" w:eastAsia="Times New Roman" w:hAnsi="Consolas" w:cs="Times New Roman"/>
+          <w:color w:val="6A9955"/>
+          <w:sz w:val="21"/>
+          <w:szCs w:val="21"/>
+          <w:lang w:eastAsia="fr-FR"/>
+        </w:rPr>
+        <w:t> (2, 8, 18, 32); </w:t>
+      </w:r>
+    </w:p>
+    <w:p/>
+    <w:p>
+      <w:r>
+        <w:lastRenderedPageBreak/>
+        <w:t xml:space="preserve">On peut accéder à plusieurs paramètres en créant un </w:t>
+      </w:r>
+      <w:proofErr w:type="spellStart"/>
+      <w:r>
+        <w:t>props</w:t>
+      </w:r>
+      <w:proofErr w:type="spellEnd"/>
+      <w:r>
+        <w:t xml:space="preserve"> qui prendra un objet comprenant les variables d’un component </w:t>
+      </w:r>
+    </w:p>
+    <w:p>
+      <w:r>
+        <w:t xml:space="preserve">Composant -&gt; </w:t>
+      </w:r>
+      <w:proofErr w:type="spellStart"/>
+      <w:r>
+        <w:t>function</w:t>
+      </w:r>
+      <w:proofErr w:type="spellEnd"/>
+      <w:r>
+        <w:t xml:space="preserve"> qui retourne avec des paramètres qui permet de renvoyer du JSX </w:t>
+      </w:r>
+    </w:p>
+    <w:p>
+      <w:proofErr w:type="spellStart"/>
+      <w:r>
+        <w:t>Props</w:t>
+      </w:r>
+      <w:proofErr w:type="spellEnd"/>
+      <w:r>
+        <w:t xml:space="preserve"> =&gt; permet de faire passer des variables du parent à enfant </w:t>
+      </w:r>
+    </w:p>
+    <w:p>
+      <w:r>
+        <w:t xml:space="preserve">On peut passer une fonction avec </w:t>
+      </w:r>
+      <w:proofErr w:type="spellStart"/>
+      <w:r>
+        <w:t>NomVariable</w:t>
+      </w:r>
+      <w:proofErr w:type="spellEnd"/>
+      <w:r>
+        <w:t xml:space="preserve"> = {</w:t>
+      </w:r>
+      <w:proofErr w:type="spellStart"/>
+      <w:r>
+        <w:t>NomFunction</w:t>
+      </w:r>
+      <w:proofErr w:type="spellEnd"/>
+      <w:r>
+        <w:t>} sans parenthèses car on passe référence</w:t>
+      </w:r>
+      <w:r>
+        <w:t xml:space="preserve"> pour pas qu’elle soit </w:t>
+      </w:r>
+      <w:proofErr w:type="spellStart"/>
+      <w:r>
+        <w:t>executé</w:t>
+      </w:r>
+      <w:proofErr w:type="spellEnd"/>
+      <w:r>
+        <w:t xml:space="preserve"> n’importe quand à la réévaluation d’un composant </w:t>
+      </w:r>
+    </w:p>
+    <w:p>
+      <w:proofErr w:type="spellStart"/>
+      <w:r>
+        <w:t>Props</w:t>
+      </w:r>
+      <w:proofErr w:type="spellEnd"/>
+      <w:r>
+        <w:t xml:space="preserve"> c’est </w:t>
+      </w:r>
+      <w:proofErr w:type="spellStart"/>
+      <w:r>
+        <w:t>react</w:t>
+      </w:r>
+      <w:proofErr w:type="spellEnd"/>
+      <w:r>
+        <w:t xml:space="preserve"> qui donne accès à sa quand on crée un composant (fourni par la librairie)  chaque composant à son </w:t>
+      </w:r>
+      <w:proofErr w:type="spellStart"/>
+      <w:r>
+        <w:t>props</w:t>
+      </w:r>
+      <w:proofErr w:type="spellEnd"/>
+    </w:p>
+    <w:p>
+      <w:r>
+        <w:t xml:space="preserve">Quand on prend le projet sur Git on doit </w:t>
+      </w:r>
+      <w:proofErr w:type="spellStart"/>
+      <w:r>
+        <w:t>npm</w:t>
+      </w:r>
+      <w:proofErr w:type="spellEnd"/>
+      <w:r>
+        <w:t xml:space="preserve"> </w:t>
+      </w:r>
+      <w:proofErr w:type="spellStart"/>
+      <w:r>
+        <w:t>install</w:t>
+      </w:r>
+      <w:proofErr w:type="spellEnd"/>
+      <w:r>
+        <w:t xml:space="preserve"> (peut-être à cause de dépendance dans le git ignore</w:t>
+      </w:r>
+      <w:r>
+        <w:t>)</w:t>
+      </w:r>
+    </w:p>
+    <w:p>
+      <w:r>
+        <w:t xml:space="preserve">Pour cela :  supprimer </w:t>
+      </w:r>
+      <w:proofErr w:type="spellStart"/>
+      <w:r>
+        <w:t>node</w:t>
+      </w:r>
+      <w:proofErr w:type="spellEnd"/>
+      <w:r>
+        <w:t xml:space="preserve"> module et package-lock </w:t>
+      </w:r>
+      <w:proofErr w:type="spellStart"/>
+      <w:r>
+        <w:t>json</w:t>
+      </w:r>
+      <w:proofErr w:type="spellEnd"/>
+      <w:r>
+        <w:t xml:space="preserve"> </w:t>
+      </w:r>
+    </w:p>
+    <w:p>
+      <w:proofErr w:type="spellStart"/>
+      <w:r>
+        <w:t>Npm</w:t>
+      </w:r>
+      <w:proofErr w:type="spellEnd"/>
+      <w:r>
+        <w:t xml:space="preserve"> cache clean –force </w:t>
+      </w:r>
+    </w:p>
+    <w:p>
+      <w:proofErr w:type="spellStart"/>
+      <w:r>
+        <w:t>Npm</w:t>
+      </w:r>
+      <w:proofErr w:type="spellEnd"/>
+      <w:r>
+        <w:t xml:space="preserve"> </w:t>
+      </w:r>
+      <w:proofErr w:type="spellStart"/>
+      <w:r>
+        <w:t>install</w:t>
+      </w:r>
+      <w:proofErr w:type="spellEnd"/>
+    </w:p>
+    <w:p>
+      <w:proofErr w:type="spellStart"/>
+      <w:r>
+        <w:t>Npm</w:t>
+      </w:r>
+      <w:proofErr w:type="spellEnd"/>
+      <w:r>
+        <w:t xml:space="preserve"> start </w:t>
       </w:r>
     </w:p>
     <w:sectPr>

</xml_diff>